<commit_message>
Fixed pin mapping from ESP
</commit_message>
<xml_diff>
--- a/Skill Test - PCB Design Report.docx
+++ b/Skill Test - PCB Design Report.docx
@@ -69,8 +69,33 @@
           <w:sz w:val="20"/>
           <w:szCs w:val="20"/>
         </w:rPr>
-        <w:t>Gambar 1 Schematic Keseluruhan Sistem</w:t>
-      </w:r>
+        <w:t xml:space="preserve">Gambar 1 Schematic </w:t>
+      </w:r>
+      <w:proofErr w:type="spellStart"/>
+      <w:r>
+        <w:rPr>
+          <w:sz w:val="20"/>
+          <w:szCs w:val="20"/>
+        </w:rPr>
+        <w:t>Keseluruhan</w:t>
+      </w:r>
+      <w:proofErr w:type="spellEnd"/>
+      <w:r>
+        <w:rPr>
+          <w:sz w:val="20"/>
+          <w:szCs w:val="20"/>
+        </w:rPr>
+        <w:t xml:space="preserve"> </w:t>
+      </w:r>
+      <w:proofErr w:type="spellStart"/>
+      <w:r>
+        <w:rPr>
+          <w:sz w:val="20"/>
+          <w:szCs w:val="20"/>
+        </w:rPr>
+        <w:t>Sistem</w:t>
+      </w:r>
+      <w:proofErr w:type="spellEnd"/>
     </w:p>
     <w:p>
       <w:pPr>
@@ -98,12 +123,37 @@
           <w:szCs w:val="24"/>
         </w:rPr>
       </w:pPr>
-      <w:r>
-        <w:rPr>
-          <w:sz w:val="24"/>
-          <w:szCs w:val="24"/>
-        </w:rPr>
-        <w:t>Komponen yang digunakan:</w:t>
+      <w:proofErr w:type="spellStart"/>
+      <w:r>
+        <w:rPr>
+          <w:sz w:val="24"/>
+          <w:szCs w:val="24"/>
+        </w:rPr>
+        <w:t>Komponen</w:t>
+      </w:r>
+      <w:proofErr w:type="spellEnd"/>
+      <w:r>
+        <w:rPr>
+          <w:sz w:val="24"/>
+          <w:szCs w:val="24"/>
+        </w:rPr>
+        <w:t xml:space="preserve"> yang </w:t>
+      </w:r>
+      <w:proofErr w:type="spellStart"/>
+      <w:r>
+        <w:rPr>
+          <w:sz w:val="24"/>
+          <w:szCs w:val="24"/>
+        </w:rPr>
+        <w:t>digunakan</w:t>
+      </w:r>
+      <w:proofErr w:type="spellEnd"/>
+      <w:r>
+        <w:rPr>
+          <w:sz w:val="24"/>
+          <w:szCs w:val="24"/>
+        </w:rPr>
+        <w:t>:</w:t>
       </w:r>
     </w:p>
     <w:p>
@@ -118,12 +168,21 @@
           <w:szCs w:val="24"/>
         </w:rPr>
       </w:pPr>
-      <w:r>
-        <w:rPr>
-          <w:sz w:val="24"/>
-          <w:szCs w:val="24"/>
-        </w:rPr>
-        <w:t>ATmega 328 SMD</w:t>
+      <w:proofErr w:type="spellStart"/>
+      <w:r>
+        <w:rPr>
+          <w:sz w:val="24"/>
+          <w:szCs w:val="24"/>
+        </w:rPr>
+        <w:t>ATmega</w:t>
+      </w:r>
+      <w:proofErr w:type="spellEnd"/>
+      <w:r>
+        <w:rPr>
+          <w:sz w:val="24"/>
+          <w:szCs w:val="24"/>
+        </w:rPr>
+        <w:t xml:space="preserve"> 328 SMD</w:t>
       </w:r>
     </w:p>
     <w:p>
@@ -183,7 +242,23 @@
           <w:sz w:val="24"/>
           <w:szCs w:val="24"/>
         </w:rPr>
-        <w:t>SD Card module untuk data log</w:t>
+        <w:t xml:space="preserve">SD Card module </w:t>
+      </w:r>
+      <w:proofErr w:type="spellStart"/>
+      <w:r>
+        <w:rPr>
+          <w:sz w:val="24"/>
+          <w:szCs w:val="24"/>
+        </w:rPr>
+        <w:t>untuk</w:t>
+      </w:r>
+      <w:proofErr w:type="spellEnd"/>
+      <w:r>
+        <w:rPr>
+          <w:sz w:val="24"/>
+          <w:szCs w:val="24"/>
+        </w:rPr>
+        <w:t xml:space="preserve"> data log</w:t>
       </w:r>
     </w:p>
     <w:p>
@@ -258,6 +333,7 @@
           <w:szCs w:val="24"/>
         </w:rPr>
       </w:pPr>
+      <w:proofErr w:type="spellStart"/>
       <w:r>
         <w:rPr>
           <w:sz w:val="24"/>
@@ -265,6 +341,7 @@
         </w:rPr>
         <w:t>Kapasitor</w:t>
       </w:r>
+      <w:proofErr w:type="spellEnd"/>
     </w:p>
     <w:p>
       <w:pPr>
@@ -303,8 +380,17 @@
           <w:sz w:val="24"/>
           <w:szCs w:val="24"/>
         </w:rPr>
-        <w:t>Resistor variabel</w:t>
-      </w:r>
+        <w:t xml:space="preserve">Resistor </w:t>
+      </w:r>
+      <w:proofErr w:type="spellStart"/>
+      <w:r>
+        <w:rPr>
+          <w:sz w:val="24"/>
+          <w:szCs w:val="24"/>
+        </w:rPr>
+        <w:t>variabel</w:t>
+      </w:r>
+      <w:proofErr w:type="spellEnd"/>
     </w:p>
     <w:p>
       <w:pPr>
@@ -364,7 +450,23 @@
           <w:sz w:val="24"/>
           <w:szCs w:val="24"/>
         </w:rPr>
-        <w:t>Pin header untuk Motor Driver BTS7960</w:t>
+        <w:t xml:space="preserve">Pin header </w:t>
+      </w:r>
+      <w:proofErr w:type="spellStart"/>
+      <w:r>
+        <w:rPr>
+          <w:sz w:val="24"/>
+          <w:szCs w:val="24"/>
+        </w:rPr>
+        <w:t>untuk</w:t>
+      </w:r>
+      <w:proofErr w:type="spellEnd"/>
+      <w:r>
+        <w:rPr>
+          <w:sz w:val="24"/>
+          <w:szCs w:val="24"/>
+        </w:rPr>
+        <w:t xml:space="preserve"> Motor Driver BTS7960</w:t>
       </w:r>
     </w:p>
     <w:p>
@@ -372,12 +474,213 @@
         <w:ind w:left="360"/>
         <w:jc w:val="both"/>
       </w:pPr>
-      <w:r>
-        <w:rPr>
-          <w:sz w:val="24"/>
-          <w:szCs w:val="24"/>
-        </w:rPr>
-        <w:t xml:space="preserve">Digunakan ATmega smd untuk mengoptimalkan space yang ada. Dalam system ini pengamanan yang digunakan adalah fuse, untuk menghindari </w:t>
+      <w:proofErr w:type="spellStart"/>
+      <w:r>
+        <w:rPr>
+          <w:sz w:val="24"/>
+          <w:szCs w:val="24"/>
+        </w:rPr>
+        <w:t>Digunakan</w:t>
+      </w:r>
+      <w:proofErr w:type="spellEnd"/>
+      <w:r>
+        <w:rPr>
+          <w:sz w:val="24"/>
+          <w:szCs w:val="24"/>
+        </w:rPr>
+        <w:t xml:space="preserve"> </w:t>
+      </w:r>
+      <w:proofErr w:type="spellStart"/>
+      <w:r>
+        <w:rPr>
+          <w:sz w:val="24"/>
+          <w:szCs w:val="24"/>
+        </w:rPr>
+        <w:t>ATmega</w:t>
+      </w:r>
+      <w:proofErr w:type="spellEnd"/>
+      <w:r>
+        <w:rPr>
+          <w:sz w:val="24"/>
+          <w:szCs w:val="24"/>
+        </w:rPr>
+        <w:t xml:space="preserve"> </w:t>
+      </w:r>
+      <w:proofErr w:type="spellStart"/>
+      <w:r>
+        <w:rPr>
+          <w:sz w:val="24"/>
+          <w:szCs w:val="24"/>
+        </w:rPr>
+        <w:t>smd</w:t>
+      </w:r>
+      <w:proofErr w:type="spellEnd"/>
+      <w:r>
+        <w:rPr>
+          <w:sz w:val="24"/>
+          <w:szCs w:val="24"/>
+        </w:rPr>
+        <w:t xml:space="preserve"> </w:t>
+      </w:r>
+      <w:proofErr w:type="spellStart"/>
+      <w:r>
+        <w:rPr>
+          <w:sz w:val="24"/>
+          <w:szCs w:val="24"/>
+        </w:rPr>
+        <w:t>untuk</w:t>
+      </w:r>
+      <w:proofErr w:type="spellEnd"/>
+      <w:r>
+        <w:rPr>
+          <w:sz w:val="24"/>
+          <w:szCs w:val="24"/>
+        </w:rPr>
+        <w:t xml:space="preserve"> </w:t>
+      </w:r>
+      <w:proofErr w:type="spellStart"/>
+      <w:r>
+        <w:rPr>
+          <w:sz w:val="24"/>
+          <w:szCs w:val="24"/>
+        </w:rPr>
+        <w:t>mengoptimalkan</w:t>
+      </w:r>
+      <w:proofErr w:type="spellEnd"/>
+      <w:r>
+        <w:rPr>
+          <w:sz w:val="24"/>
+          <w:szCs w:val="24"/>
+        </w:rPr>
+        <w:t xml:space="preserve"> space yang </w:t>
+      </w:r>
+      <w:proofErr w:type="spellStart"/>
+      <w:r>
+        <w:rPr>
+          <w:sz w:val="24"/>
+          <w:szCs w:val="24"/>
+        </w:rPr>
+        <w:t>ada</w:t>
+      </w:r>
+      <w:proofErr w:type="spellEnd"/>
+      <w:r>
+        <w:rPr>
+          <w:sz w:val="24"/>
+          <w:szCs w:val="24"/>
+        </w:rPr>
+        <w:t xml:space="preserve">. </w:t>
+      </w:r>
+      <w:proofErr w:type="spellStart"/>
+      <w:r>
+        <w:rPr>
+          <w:sz w:val="24"/>
+          <w:szCs w:val="24"/>
+        </w:rPr>
+        <w:t>Dalam</w:t>
+      </w:r>
+      <w:proofErr w:type="spellEnd"/>
+      <w:r>
+        <w:rPr>
+          <w:sz w:val="24"/>
+          <w:szCs w:val="24"/>
+        </w:rPr>
+        <w:t xml:space="preserve"> system </w:t>
+      </w:r>
+      <w:proofErr w:type="spellStart"/>
+      <w:r>
+        <w:rPr>
+          <w:sz w:val="24"/>
+          <w:szCs w:val="24"/>
+        </w:rPr>
+        <w:t>ini</w:t>
+      </w:r>
+      <w:proofErr w:type="spellEnd"/>
+      <w:r>
+        <w:rPr>
+          <w:sz w:val="24"/>
+          <w:szCs w:val="24"/>
+        </w:rPr>
+        <w:t xml:space="preserve"> </w:t>
+      </w:r>
+      <w:proofErr w:type="spellStart"/>
+      <w:r>
+        <w:rPr>
+          <w:sz w:val="24"/>
+          <w:szCs w:val="24"/>
+        </w:rPr>
+        <w:t>pengamanan</w:t>
+      </w:r>
+      <w:proofErr w:type="spellEnd"/>
+      <w:r>
+        <w:rPr>
+          <w:sz w:val="24"/>
+          <w:szCs w:val="24"/>
+        </w:rPr>
+        <w:t xml:space="preserve"> yang </w:t>
+      </w:r>
+      <w:proofErr w:type="spellStart"/>
+      <w:r>
+        <w:rPr>
+          <w:sz w:val="24"/>
+          <w:szCs w:val="24"/>
+        </w:rPr>
+        <w:t>digunakan</w:t>
+      </w:r>
+      <w:proofErr w:type="spellEnd"/>
+      <w:r>
+        <w:rPr>
+          <w:sz w:val="24"/>
+          <w:szCs w:val="24"/>
+        </w:rPr>
+        <w:t xml:space="preserve"> </w:t>
+      </w:r>
+      <w:proofErr w:type="spellStart"/>
+      <w:r>
+        <w:rPr>
+          <w:sz w:val="24"/>
+          <w:szCs w:val="24"/>
+        </w:rPr>
+        <w:t>adalah</w:t>
+      </w:r>
+      <w:proofErr w:type="spellEnd"/>
+      <w:r>
+        <w:rPr>
+          <w:sz w:val="24"/>
+          <w:szCs w:val="24"/>
+        </w:rPr>
+        <w:t xml:space="preserve"> fuse, </w:t>
+      </w:r>
+      <w:proofErr w:type="spellStart"/>
+      <w:r>
+        <w:rPr>
+          <w:sz w:val="24"/>
+          <w:szCs w:val="24"/>
+        </w:rPr>
+        <w:t>untuk</w:t>
+      </w:r>
+      <w:proofErr w:type="spellEnd"/>
+      <w:r>
+        <w:rPr>
+          <w:sz w:val="24"/>
+          <w:szCs w:val="24"/>
+        </w:rPr>
+        <w:t xml:space="preserve"> </w:t>
+      </w:r>
+      <w:proofErr w:type="spellStart"/>
+      <w:r>
+        <w:rPr>
+          <w:sz w:val="24"/>
+          <w:szCs w:val="24"/>
+        </w:rPr>
+        <w:t>menghindari</w:t>
+      </w:r>
+      <w:proofErr w:type="spellEnd"/>
+      <w:r>
+        <w:rPr>
+          <w:sz w:val="24"/>
+          <w:szCs w:val="24"/>
+        </w:rPr>
+        <w:t xml:space="preserve"> </w:t>
       </w:r>
       <w:r>
         <w:rPr>
@@ -389,7 +692,127 @@
         <w:t>over current</w:t>
       </w:r>
       <w:r>
-        <w:t xml:space="preserve"> yang mungkin terjadi pada sumber daya. Untuk pengaturan tegangan, digunakan stepdown, dengan pertimbangan efisiensi yang dihasilkan jika dibandingkan dengan </w:t>
+        <w:t xml:space="preserve"> yang </w:t>
+      </w:r>
+      <w:proofErr w:type="spellStart"/>
+      <w:r>
+        <w:t>mungkin</w:t>
+      </w:r>
+      <w:proofErr w:type="spellEnd"/>
+      <w:r>
+        <w:t xml:space="preserve"> </w:t>
+      </w:r>
+      <w:proofErr w:type="spellStart"/>
+      <w:r>
+        <w:t>terjadi</w:t>
+      </w:r>
+      <w:proofErr w:type="spellEnd"/>
+      <w:r>
+        <w:t xml:space="preserve"> pada </w:t>
+      </w:r>
+      <w:proofErr w:type="spellStart"/>
+      <w:r>
+        <w:t>sumber</w:t>
+      </w:r>
+      <w:proofErr w:type="spellEnd"/>
+      <w:r>
+        <w:t xml:space="preserve"> </w:t>
+      </w:r>
+      <w:proofErr w:type="spellStart"/>
+      <w:r>
+        <w:t>daya</w:t>
+      </w:r>
+      <w:proofErr w:type="spellEnd"/>
+      <w:r>
+        <w:t xml:space="preserve">. </w:t>
+      </w:r>
+      <w:proofErr w:type="spellStart"/>
+      <w:r>
+        <w:t>Untuk</w:t>
+      </w:r>
+      <w:proofErr w:type="spellEnd"/>
+      <w:r>
+        <w:t xml:space="preserve"> </w:t>
+      </w:r>
+      <w:proofErr w:type="spellStart"/>
+      <w:r>
+        <w:t>pengaturan</w:t>
+      </w:r>
+      <w:proofErr w:type="spellEnd"/>
+      <w:r>
+        <w:t xml:space="preserve"> </w:t>
+      </w:r>
+      <w:proofErr w:type="spellStart"/>
+      <w:r>
+        <w:t>tegangan</w:t>
+      </w:r>
+      <w:proofErr w:type="spellEnd"/>
+      <w:r>
+        <w:t xml:space="preserve">, </w:t>
+      </w:r>
+      <w:proofErr w:type="spellStart"/>
+      <w:r>
+        <w:t>digunakan</w:t>
+      </w:r>
+      <w:proofErr w:type="spellEnd"/>
+      <w:r>
+        <w:t xml:space="preserve"> stepdown, </w:t>
+      </w:r>
+      <w:proofErr w:type="spellStart"/>
+      <w:r>
+        <w:t>dengan</w:t>
+      </w:r>
+      <w:proofErr w:type="spellEnd"/>
+      <w:r>
+        <w:t xml:space="preserve"> </w:t>
+      </w:r>
+      <w:proofErr w:type="spellStart"/>
+      <w:r>
+        <w:t>pertimbangan</w:t>
+      </w:r>
+      <w:proofErr w:type="spellEnd"/>
+      <w:r>
+        <w:t xml:space="preserve"> </w:t>
+      </w:r>
+      <w:proofErr w:type="spellStart"/>
+      <w:r>
+        <w:t>efisiensi</w:t>
+      </w:r>
+      <w:proofErr w:type="spellEnd"/>
+      <w:r>
+        <w:t xml:space="preserve"> yang </w:t>
+      </w:r>
+      <w:proofErr w:type="spellStart"/>
+      <w:r>
+        <w:t>dihasilkan</w:t>
+      </w:r>
+      <w:proofErr w:type="spellEnd"/>
+      <w:r>
+        <w:t xml:space="preserve"> </w:t>
+      </w:r>
+      <w:proofErr w:type="spellStart"/>
+      <w:r>
+        <w:t>jika</w:t>
+      </w:r>
+      <w:proofErr w:type="spellEnd"/>
+      <w:r>
+        <w:t xml:space="preserve"> </w:t>
+      </w:r>
+      <w:proofErr w:type="spellStart"/>
+      <w:r>
+        <w:t>dibandingkan</w:t>
+      </w:r>
+      <w:proofErr w:type="spellEnd"/>
+      <w:r>
+        <w:t xml:space="preserve"> </w:t>
+      </w:r>
+      <w:proofErr w:type="spellStart"/>
+      <w:r>
+        <w:t>dengan</w:t>
+      </w:r>
+      <w:proofErr w:type="spellEnd"/>
+      <w:r>
+        <w:t xml:space="preserve"> </w:t>
       </w:r>
       <w:r>
         <w:rPr>
@@ -399,7 +822,223 @@
         <w:t>voltage regulator 7805</w:t>
       </w:r>
       <w:r>
-        <w:t xml:space="preserve">. Untuk penggunaan motor, mengingat beban motor memiliki daya kurang lebih 240watt (24 V dengan 10 A) Ketika peak, tidak memungkinkan untuk menggunakan motor driver dengan kapasitas kecil, seperti LM293D dan LM298. Dengan itu, dipilih motor driver BTS7960. Tetapi, motor driver ini memiliki dimensi yang cukup besar relative terhadap </w:t>
+        <w:t xml:space="preserve">. </w:t>
+      </w:r>
+      <w:proofErr w:type="spellStart"/>
+      <w:r>
+        <w:t>Untuk</w:t>
+      </w:r>
+      <w:proofErr w:type="spellEnd"/>
+      <w:r>
+        <w:t xml:space="preserve"> </w:t>
+      </w:r>
+      <w:proofErr w:type="spellStart"/>
+      <w:r>
+        <w:t>penggunaan</w:t>
+      </w:r>
+      <w:proofErr w:type="spellEnd"/>
+      <w:r>
+        <w:t xml:space="preserve"> motor, </w:t>
+      </w:r>
+      <w:proofErr w:type="spellStart"/>
+      <w:r>
+        <w:t>mengingat</w:t>
+      </w:r>
+      <w:proofErr w:type="spellEnd"/>
+      <w:r>
+        <w:t xml:space="preserve"> </w:t>
+      </w:r>
+      <w:proofErr w:type="spellStart"/>
+      <w:r>
+        <w:t>beban</w:t>
+      </w:r>
+      <w:proofErr w:type="spellEnd"/>
+      <w:r>
+        <w:t xml:space="preserve"> motor </w:t>
+      </w:r>
+      <w:proofErr w:type="spellStart"/>
+      <w:r>
+        <w:t>memiliki</w:t>
+      </w:r>
+      <w:proofErr w:type="spellEnd"/>
+      <w:r>
+        <w:t xml:space="preserve"> </w:t>
+      </w:r>
+      <w:proofErr w:type="spellStart"/>
+      <w:r>
+        <w:t>daya</w:t>
+      </w:r>
+      <w:proofErr w:type="spellEnd"/>
+      <w:r>
+        <w:t xml:space="preserve"> </w:t>
+      </w:r>
+      <w:proofErr w:type="spellStart"/>
+      <w:r>
+        <w:t>kurang</w:t>
+      </w:r>
+      <w:proofErr w:type="spellEnd"/>
+      <w:r>
+        <w:t xml:space="preserve"> </w:t>
+      </w:r>
+      <w:proofErr w:type="spellStart"/>
+      <w:r>
+        <w:t>lebih</w:t>
+      </w:r>
+      <w:proofErr w:type="spellEnd"/>
+      <w:r>
+        <w:t xml:space="preserve"> 240watt (24 V </w:t>
+      </w:r>
+      <w:proofErr w:type="spellStart"/>
+      <w:r>
+        <w:t>dengan</w:t>
+      </w:r>
+      <w:proofErr w:type="spellEnd"/>
+      <w:r>
+        <w:t xml:space="preserve"> 10 A) Ketika peak, </w:t>
+      </w:r>
+      <w:proofErr w:type="spellStart"/>
+      <w:r>
+        <w:t>tidak</w:t>
+      </w:r>
+      <w:proofErr w:type="spellEnd"/>
+      <w:r>
+        <w:t xml:space="preserve"> </w:t>
+      </w:r>
+      <w:proofErr w:type="spellStart"/>
+      <w:r>
+        <w:t>memungkinkan</w:t>
+      </w:r>
+      <w:proofErr w:type="spellEnd"/>
+      <w:r>
+        <w:t xml:space="preserve"> </w:t>
+      </w:r>
+      <w:proofErr w:type="spellStart"/>
+      <w:r>
+        <w:t>untuk</w:t>
+      </w:r>
+      <w:proofErr w:type="spellEnd"/>
+      <w:r>
+        <w:t xml:space="preserve"> </w:t>
+      </w:r>
+      <w:proofErr w:type="spellStart"/>
+      <w:r>
+        <w:t>menggunakan</w:t>
+      </w:r>
+      <w:proofErr w:type="spellEnd"/>
+      <w:r>
+        <w:t xml:space="preserve"> motor driver </w:t>
+      </w:r>
+      <w:proofErr w:type="spellStart"/>
+      <w:r>
+        <w:t>dengan</w:t>
+      </w:r>
+      <w:proofErr w:type="spellEnd"/>
+      <w:r>
+        <w:t xml:space="preserve"> </w:t>
+      </w:r>
+      <w:proofErr w:type="spellStart"/>
+      <w:r>
+        <w:t>kapasitas</w:t>
+      </w:r>
+      <w:proofErr w:type="spellEnd"/>
+      <w:r>
+        <w:t xml:space="preserve"> </w:t>
+      </w:r>
+      <w:proofErr w:type="spellStart"/>
+      <w:r>
+        <w:t>kecil</w:t>
+      </w:r>
+      <w:proofErr w:type="spellEnd"/>
+      <w:r>
+        <w:t xml:space="preserve">, </w:t>
+      </w:r>
+      <w:proofErr w:type="spellStart"/>
+      <w:r>
+        <w:t>seperti</w:t>
+      </w:r>
+      <w:proofErr w:type="spellEnd"/>
+      <w:r>
+        <w:t xml:space="preserve"> LM293D dan LM298. </w:t>
+      </w:r>
+      <w:proofErr w:type="spellStart"/>
+      <w:r>
+        <w:t>Dengan</w:t>
+      </w:r>
+      <w:proofErr w:type="spellEnd"/>
+      <w:r>
+        <w:t xml:space="preserve"> </w:t>
+      </w:r>
+      <w:proofErr w:type="spellStart"/>
+      <w:r>
+        <w:t>itu</w:t>
+      </w:r>
+      <w:proofErr w:type="spellEnd"/>
+      <w:r>
+        <w:t xml:space="preserve">, </w:t>
+      </w:r>
+      <w:proofErr w:type="spellStart"/>
+      <w:r>
+        <w:t>dipilih</w:t>
+      </w:r>
+      <w:proofErr w:type="spellEnd"/>
+      <w:r>
+        <w:t xml:space="preserve"> motor driver BTS7960. </w:t>
+      </w:r>
+      <w:proofErr w:type="spellStart"/>
+      <w:r>
+        <w:t>Tetapi</w:t>
+      </w:r>
+      <w:proofErr w:type="spellEnd"/>
+      <w:r>
+        <w:t xml:space="preserve">, motor driver </w:t>
+      </w:r>
+      <w:proofErr w:type="spellStart"/>
+      <w:r>
+        <w:t>ini</w:t>
+      </w:r>
+      <w:proofErr w:type="spellEnd"/>
+      <w:r>
+        <w:t xml:space="preserve"> </w:t>
+      </w:r>
+      <w:proofErr w:type="spellStart"/>
+      <w:r>
+        <w:t>memiliki</w:t>
+      </w:r>
+      <w:proofErr w:type="spellEnd"/>
+      <w:r>
+        <w:t xml:space="preserve"> </w:t>
+      </w:r>
+      <w:proofErr w:type="spellStart"/>
+      <w:r>
+        <w:t>dimensi</w:t>
+      </w:r>
+      <w:proofErr w:type="spellEnd"/>
+      <w:r>
+        <w:t xml:space="preserve"> yang </w:t>
+      </w:r>
+      <w:proofErr w:type="spellStart"/>
+      <w:r>
+        <w:t>cukup</w:t>
+      </w:r>
+      <w:proofErr w:type="spellEnd"/>
+      <w:r>
+        <w:t xml:space="preserve"> </w:t>
+      </w:r>
+      <w:proofErr w:type="spellStart"/>
+      <w:r>
+        <w:t>besar</w:t>
+      </w:r>
+      <w:proofErr w:type="spellEnd"/>
+      <w:r>
+        <w:t xml:space="preserve"> relative </w:t>
+      </w:r>
+      <w:proofErr w:type="spellStart"/>
+      <w:r>
+        <w:t>terhadap</w:t>
+      </w:r>
+      <w:proofErr w:type="spellEnd"/>
+      <w:r>
+        <w:t xml:space="preserve"> </w:t>
       </w:r>
       <w:r>
         <w:rPr>
@@ -409,7 +1048,31 @@
         <w:t>board system</w:t>
       </w:r>
       <w:r>
-        <w:t xml:space="preserve">, sehingga hanya disediakan </w:t>
+        <w:t xml:space="preserve">, </w:t>
+      </w:r>
+      <w:proofErr w:type="spellStart"/>
+      <w:r>
+        <w:t>sehingga</w:t>
+      </w:r>
+      <w:proofErr w:type="spellEnd"/>
+      <w:r>
+        <w:t xml:space="preserve"> </w:t>
+      </w:r>
+      <w:proofErr w:type="spellStart"/>
+      <w:r>
+        <w:t>hanya</w:t>
+      </w:r>
+      <w:proofErr w:type="spellEnd"/>
+      <w:r>
+        <w:t xml:space="preserve"> </w:t>
+      </w:r>
+      <w:proofErr w:type="spellStart"/>
+      <w:r>
+        <w:t>disediakan</w:t>
+      </w:r>
+      <w:proofErr w:type="spellEnd"/>
+      <w:r>
+        <w:t xml:space="preserve"> </w:t>
       </w:r>
       <w:r>
         <w:rPr>
@@ -419,7 +1082,39 @@
         <w:t>pin out</w:t>
       </w:r>
       <w:r>
-        <w:t xml:space="preserve"> header untuk mengoneksikan antara system dengan motor driver.</w:t>
+        <w:t xml:space="preserve"> header </w:t>
+      </w:r>
+      <w:proofErr w:type="spellStart"/>
+      <w:r>
+        <w:t>untuk</w:t>
+      </w:r>
+      <w:proofErr w:type="spellEnd"/>
+      <w:r>
+        <w:t xml:space="preserve"> </w:t>
+      </w:r>
+      <w:proofErr w:type="spellStart"/>
+      <w:r>
+        <w:t>mengoneksikan</w:t>
+      </w:r>
+      <w:proofErr w:type="spellEnd"/>
+      <w:r>
+        <w:t xml:space="preserve"> </w:t>
+      </w:r>
+      <w:proofErr w:type="spellStart"/>
+      <w:r>
+        <w:t>antara</w:t>
+      </w:r>
+      <w:proofErr w:type="spellEnd"/>
+      <w:r>
+        <w:t xml:space="preserve"> system </w:t>
+      </w:r>
+      <w:proofErr w:type="spellStart"/>
+      <w:r>
+        <w:t>dengan</w:t>
+      </w:r>
+      <w:proofErr w:type="spellEnd"/>
+      <w:r>
+        <w:t xml:space="preserve"> motor driver.</w:t>
       </w:r>
     </w:p>
     <w:p>
@@ -433,8 +1128,13 @@
         <w:ind w:left="360"/>
         <w:jc w:val="both"/>
       </w:pPr>
-      <w:r>
-        <w:t xml:space="preserve">Pemetaan Pin: </w:t>
+      <w:proofErr w:type="spellStart"/>
+      <w:r>
+        <w:t>Pemetaan</w:t>
+      </w:r>
+      <w:proofErr w:type="spellEnd"/>
+      <w:r>
+        <w:t xml:space="preserve"> Pin: </w:t>
       </w:r>
     </w:p>
     <w:p>
@@ -464,7 +1164,15 @@
         <w:jc w:val="both"/>
       </w:pPr>
       <w:r>
-        <w:t>Software serial atmega TX -&gt; PD3 / 3</w:t>
+        <w:t xml:space="preserve">Software serial </w:t>
+      </w:r>
+      <w:proofErr w:type="spellStart"/>
+      <w:r>
+        <w:t>atmega</w:t>
+      </w:r>
+      <w:proofErr w:type="spellEnd"/>
+      <w:r>
+        <w:t xml:space="preserve"> TX -&gt; PD3 / 3</w:t>
       </w:r>
     </w:p>
     <w:p>
@@ -473,7 +1181,23 @@
         <w:jc w:val="both"/>
       </w:pPr>
       <w:r>
-        <w:t>Software serial atmega rx (not used) -&gt; PD4 / 4</w:t>
+        <w:t xml:space="preserve">Software serial </w:t>
+      </w:r>
+      <w:proofErr w:type="spellStart"/>
+      <w:r>
+        <w:t>atmega</w:t>
+      </w:r>
+      <w:proofErr w:type="spellEnd"/>
+      <w:r>
+        <w:t xml:space="preserve"> </w:t>
+      </w:r>
+      <w:proofErr w:type="spellStart"/>
+      <w:r>
+        <w:t>rx</w:t>
+      </w:r>
+      <w:proofErr w:type="spellEnd"/>
+      <w:r>
+        <w:t xml:space="preserve"> (not used) -&gt; PD4 / 4</w:t>
       </w:r>
     </w:p>
     <w:p>
@@ -482,7 +1206,15 @@
         <w:jc w:val="both"/>
       </w:pPr>
       <w:r>
-        <w:t>ADC Resistor Variabel -&gt; PC0 / ADC0</w:t>
+        <w:t xml:space="preserve">ADC Resistor </w:t>
+      </w:r>
+      <w:proofErr w:type="spellStart"/>
+      <w:r>
+        <w:t>Variabel</w:t>
+      </w:r>
+      <w:proofErr w:type="spellEnd"/>
+      <w:r>
+        <w:t xml:space="preserve"> -&gt; PC0 / ADC0</w:t>
       </w:r>
     </w:p>
     <w:p>
@@ -549,10 +1281,10 @@
         </w:rPr>
         <w:lastRenderedPageBreak/>
         <w:drawing>
-          <wp:inline distT="0" distB="0" distL="0" distR="0" wp14:anchorId="6A724D0D" wp14:editId="7CCD1DD0">
-            <wp:extent cx="5943600" cy="2990850"/>
+          <wp:inline distT="0" distB="0" distL="0" distR="0" wp14:anchorId="0D3F976B" wp14:editId="24E7EBAB">
+            <wp:extent cx="5943600" cy="3073400"/>
             <wp:effectExtent l="0" t="0" r="0" b="0"/>
-            <wp:docPr id="3" name="Picture 3"/>
+            <wp:docPr id="7" name="Picture 7"/>
             <wp:cNvGraphicFramePr>
               <a:graphicFrameLocks xmlns:a="http://schemas.openxmlformats.org/drawingml/2006/main" noChangeAspect="1"/>
             </wp:cNvGraphicFramePr>
@@ -560,7 +1292,7 @@
               <a:graphicData uri="http://schemas.openxmlformats.org/drawingml/2006/picture">
                 <pic:pic xmlns:pic="http://schemas.openxmlformats.org/drawingml/2006/picture">
                   <pic:nvPicPr>
-                    <pic:cNvPr id="0" name="Picture 2"/>
+                    <pic:cNvPr id="0" name="Picture 4"/>
                     <pic:cNvPicPr>
                       <a:picLocks noChangeAspect="1" noChangeArrowheads="1"/>
                     </pic:cNvPicPr>
@@ -581,7 +1313,7 @@
                   <pic:spPr bwMode="auto">
                     <a:xfrm>
                       <a:off x="0" y="0"/>
-                      <a:ext cx="5943600" cy="2990850"/>
+                      <a:ext cx="5943600" cy="3073400"/>
                     </a:xfrm>
                     <a:prstGeom prst="rect">
                       <a:avLst/>
@@ -597,38 +1329,15 @@
           </wp:inline>
         </w:drawing>
       </w:r>
-    </w:p>
-    <w:p>
-      <w:pPr>
-        <w:rPr>
-          <w:sz w:val="20"/>
-          <w:szCs w:val="20"/>
-        </w:rPr>
-      </w:pPr>
-      <w:r>
-        <w:rPr>
-          <w:sz w:val="20"/>
-          <w:szCs w:val="20"/>
-        </w:rPr>
-        <w:t>Gambar top layer</w:t>
-      </w:r>
-    </w:p>
-    <w:p>
-      <w:pPr>
-        <w:rPr>
-          <w:b/>
-          <w:bCs/>
-        </w:rPr>
-      </w:pPr>
       <w:r>
         <w:rPr>
           <w:noProof/>
         </w:rPr>
         <w:drawing>
-          <wp:inline distT="0" distB="0" distL="0" distR="0" wp14:anchorId="0E1C258C" wp14:editId="49360EDC">
-            <wp:extent cx="5937250" cy="2984500"/>
-            <wp:effectExtent l="0" t="0" r="6350" b="6350"/>
-            <wp:docPr id="2" name="Picture 2"/>
+          <wp:inline distT="0" distB="0" distL="0" distR="0" wp14:anchorId="730101CE" wp14:editId="78EE1A8C">
+            <wp:extent cx="5930900" cy="2990850"/>
+            <wp:effectExtent l="0" t="0" r="0" b="0"/>
+            <wp:docPr id="6" name="Picture 6"/>
             <wp:cNvGraphicFramePr>
               <a:graphicFrameLocks xmlns:a="http://schemas.openxmlformats.org/drawingml/2006/main" noChangeAspect="1"/>
             </wp:cNvGraphicFramePr>
@@ -636,13 +1345,92 @@
               <a:graphicData uri="http://schemas.openxmlformats.org/drawingml/2006/picture">
                 <pic:pic xmlns:pic="http://schemas.openxmlformats.org/drawingml/2006/picture">
                   <pic:nvPicPr>
-                    <pic:cNvPr id="0" name="Picture 1"/>
+                    <pic:cNvPr id="0" name="Picture 3"/>
                     <pic:cNvPicPr>
                       <a:picLocks noChangeAspect="1" noChangeArrowheads="1"/>
                     </pic:cNvPicPr>
                   </pic:nvPicPr>
                   <pic:blipFill>
                     <a:blip r:embed="rId7">
+                      <a:extLst>
+                        <a:ext uri="{28A0092B-C50C-407E-A947-70E740481C1C}">
+                          <a14:useLocalDpi xmlns:a14="http://schemas.microsoft.com/office/drawing/2010/main" val="0"/>
+                        </a:ext>
+                      </a:extLst>
+                    </a:blip>
+                    <a:srcRect/>
+                    <a:stretch>
+                      <a:fillRect/>
+                    </a:stretch>
+                  </pic:blipFill>
+                  <pic:spPr bwMode="auto">
+                    <a:xfrm>
+                      <a:off x="0" y="0"/>
+                      <a:ext cx="5930900" cy="2990850"/>
+                    </a:xfrm>
+                    <a:prstGeom prst="rect">
+                      <a:avLst/>
+                    </a:prstGeom>
+                    <a:noFill/>
+                    <a:ln>
+                      <a:noFill/>
+                    </a:ln>
+                  </pic:spPr>
+                </pic:pic>
+              </a:graphicData>
+            </a:graphic>
+          </wp:inline>
+        </w:drawing>
+      </w:r>
+    </w:p>
+    <w:p>
+      <w:pPr>
+        <w:rPr>
+          <w:sz w:val="20"/>
+          <w:szCs w:val="20"/>
+        </w:rPr>
+      </w:pPr>
+      <w:r>
+        <w:rPr>
+          <w:sz w:val="20"/>
+          <w:szCs w:val="20"/>
+        </w:rPr>
+        <w:t>Gambar top layer</w:t>
+      </w:r>
+    </w:p>
+    <w:p>
+      <w:pPr>
+        <w:rPr>
+          <w:b/>
+          <w:bCs/>
+        </w:rPr>
+      </w:pPr>
+      <w:r>
+        <w:rPr>
+          <w:b/>
+          <w:bCs/>
+          <w:noProof/>
+        </w:rPr>
+        <w:lastRenderedPageBreak/>
+        <w:drawing>
+          <wp:inline distT="0" distB="0" distL="0" distR="0" wp14:anchorId="08D8F7D3" wp14:editId="70DC2155">
+            <wp:extent cx="5937250" cy="2984500"/>
+            <wp:effectExtent l="0" t="0" r="6350" b="6350"/>
+            <wp:docPr id="8" name="Picture 8"/>
+            <wp:cNvGraphicFramePr>
+              <a:graphicFrameLocks xmlns:a="http://schemas.openxmlformats.org/drawingml/2006/main" noChangeAspect="1"/>
+            </wp:cNvGraphicFramePr>
+            <a:graphic xmlns:a="http://schemas.openxmlformats.org/drawingml/2006/main">
+              <a:graphicData uri="http://schemas.openxmlformats.org/drawingml/2006/picture">
+                <pic:pic xmlns:pic="http://schemas.openxmlformats.org/drawingml/2006/picture">
+                  <pic:nvPicPr>
+                    <pic:cNvPr id="0" name="Picture 5"/>
+                    <pic:cNvPicPr>
+                      <a:picLocks noChangeAspect="1" noChangeArrowheads="1"/>
+                    </pic:cNvPicPr>
+                  </pic:nvPicPr>
+                  <pic:blipFill>
+                    <a:blip r:embed="rId8">
                       <a:extLst>
                         <a:ext uri="{28A0092B-C50C-407E-A947-70E740481C1C}">
                           <a14:useLocalDpi xmlns:a14="http://schemas.microsoft.com/office/drawing/2010/main" val="0"/>
@@ -681,6 +1469,61 @@
           <w:szCs w:val="18"/>
         </w:rPr>
       </w:pPr>
+      <w:r>
+        <w:rPr>
+          <w:b/>
+          <w:bCs/>
+          <w:noProof/>
+        </w:rPr>
+        <w:drawing>
+          <wp:inline distT="0" distB="0" distL="0" distR="0" wp14:anchorId="3291D2AC" wp14:editId="1F4BE348">
+            <wp:extent cx="5930900" cy="2940050"/>
+            <wp:effectExtent l="0" t="0" r="0" b="0"/>
+            <wp:docPr id="9" name="Picture 9"/>
+            <wp:cNvGraphicFramePr>
+              <a:graphicFrameLocks xmlns:a="http://schemas.openxmlformats.org/drawingml/2006/main" noChangeAspect="1"/>
+            </wp:cNvGraphicFramePr>
+            <a:graphic xmlns:a="http://schemas.openxmlformats.org/drawingml/2006/main">
+              <a:graphicData uri="http://schemas.openxmlformats.org/drawingml/2006/picture">
+                <pic:pic xmlns:pic="http://schemas.openxmlformats.org/drawingml/2006/picture">
+                  <pic:nvPicPr>
+                    <pic:cNvPr id="0" name="Picture 6"/>
+                    <pic:cNvPicPr>
+                      <a:picLocks noChangeAspect="1" noChangeArrowheads="1"/>
+                    </pic:cNvPicPr>
+                  </pic:nvPicPr>
+                  <pic:blipFill>
+                    <a:blip r:embed="rId9">
+                      <a:extLst>
+                        <a:ext uri="{28A0092B-C50C-407E-A947-70E740481C1C}">
+                          <a14:useLocalDpi xmlns:a14="http://schemas.microsoft.com/office/drawing/2010/main" val="0"/>
+                        </a:ext>
+                      </a:extLst>
+                    </a:blip>
+                    <a:srcRect/>
+                    <a:stretch>
+                      <a:fillRect/>
+                    </a:stretch>
+                  </pic:blipFill>
+                  <pic:spPr bwMode="auto">
+                    <a:xfrm>
+                      <a:off x="0" y="0"/>
+                      <a:ext cx="5930900" cy="2940050"/>
+                    </a:xfrm>
+                    <a:prstGeom prst="rect">
+                      <a:avLst/>
+                    </a:prstGeom>
+                    <a:noFill/>
+                    <a:ln>
+                      <a:noFill/>
+                    </a:ln>
+                  </pic:spPr>
+                </pic:pic>
+              </a:graphicData>
+            </a:graphic>
+          </wp:inline>
+        </w:drawing>
+      </w:r>
       <w:r>
         <w:rPr>
           <w:sz w:val="18"/>

</xml_diff>